<commit_message>
edit: ppt and docs
</commit_message>
<xml_diff>
--- a/Documentation/freelancing platform-mid-term.docx
+++ b/Documentation/freelancing platform-mid-term.docx
@@ -875,7 +875,7 @@
           <w:spacing w:val="-2"/>
           <w:sz w:val="24"/>
         </w:rPr>
-        <w:t>2/14/2025</w:t>
+        <w:t>2/23/2025</w:t>
       </w:r>
       <w:r>
         <w:rPr>
@@ -1461,7 +1461,7 @@
           <w:sz w:val="24"/>
           <w:szCs w:val="24"/>
         </w:rPr>
-        <w:t>14/02/2025</w:t>
+        <w:t>23/02/2025</w:t>
       </w:r>
       <w:r>
         <w:rPr>
@@ -1516,7 +1516,7 @@
           <w:sz w:val="24"/>
           <w:szCs w:val="24"/>
         </w:rPr>
-        <w:t>14/02/2025</w:t>
+        <w:t>23/02/2025</w:t>
       </w:r>
       <w:r>
         <w:rPr>
@@ -1598,14 +1598,14 @@
         </w:rPr>
         <w:br w:type="page"/>
       </w:r>
-      <w:bookmarkStart w:id="2" w:name="_Toc188097379"/>
-      <w:bookmarkStart w:id="3" w:name="_Toc149758070"/>
-      <w:bookmarkStart w:id="4" w:name="_Toc190455102"/>
+      <w:bookmarkStart w:id="2" w:name="_Toc190455102"/>
+      <w:bookmarkStart w:id="3" w:name="_Toc188097379"/>
+      <w:bookmarkStart w:id="4" w:name="_Toc149758070"/>
       <w:r>
         <w:lastRenderedPageBreak/>
         <w:t>Supervisor’s Declaration</w:t>
       </w:r>
-      <w:bookmarkEnd w:id="4"/>
+      <w:bookmarkEnd w:id="2"/>
     </w:p>
     <w:p>
       <w:pPr>
@@ -1818,7 +1818,7 @@
           <w:sz w:val="24"/>
           <w:szCs w:val="24"/>
         </w:rPr>
-        <w:t>14/02/2025</w:t>
+        <w:t>23/02/2025</w:t>
       </w:r>
       <w:r>
         <w:rPr>
@@ -1868,8 +1868,8 @@
         <w:lastRenderedPageBreak/>
         <w:t>Abstract</w:t>
       </w:r>
-      <w:bookmarkEnd w:id="2"/>
       <w:bookmarkEnd w:id="3"/>
+      <w:bookmarkEnd w:id="4"/>
       <w:bookmarkEnd w:id="5"/>
     </w:p>
     <w:p>
@@ -6263,13 +6263,13 @@
         <w:spacing w:line="360" w:lineRule="auto"/>
         <w:ind w:left="449" w:hanging="449"/>
       </w:pPr>
-      <w:bookmarkStart w:id="15" w:name="_Toc186131168"/>
-      <w:bookmarkStart w:id="16" w:name="_Toc190455109"/>
+      <w:bookmarkStart w:id="15" w:name="_Toc190455109"/>
+      <w:bookmarkStart w:id="16" w:name="_Toc186131168"/>
       <w:r>
         <w:lastRenderedPageBreak/>
         <w:t>Background Study</w:t>
       </w:r>
-      <w:bookmarkEnd w:id="16"/>
+      <w:bookmarkEnd w:id="15"/>
     </w:p>
     <w:p>
       <w:pPr>
@@ -9054,7 +9054,7 @@
         </w:rPr>
       </w:pPr>
       <w:bookmarkStart w:id="24" w:name="_Toc190370636"/>
-      <w:bookmarkEnd w:id="15"/>
+      <w:bookmarkEnd w:id="16"/>
       <w:r>
         <w:rPr>
           <w:i w:val="0"/>
@@ -11562,13 +11562,13 @@
         <w:spacing w:line="360" w:lineRule="auto"/>
         <w:ind w:left="359" w:hanging="359"/>
       </w:pPr>
-      <w:bookmarkStart w:id="38" w:name="_Toc186131171"/>
-      <w:bookmarkStart w:id="39" w:name="_Toc190455121"/>
+      <w:bookmarkStart w:id="38" w:name="_Toc190455121"/>
+      <w:bookmarkStart w:id="39" w:name="_Toc186131171"/>
       <w:r>
         <w:lastRenderedPageBreak/>
         <w:t>Work Assigned</w:t>
       </w:r>
-      <w:bookmarkEnd w:id="39"/>
+      <w:bookmarkEnd w:id="38"/>
     </w:p>
     <w:p>
       <w:pPr>
@@ -12538,7 +12538,7 @@
         </w:rPr>
         <w:t>chart</w:t>
       </w:r>
-      <w:bookmarkEnd w:id="38"/>
+      <w:bookmarkEnd w:id="39"/>
       <w:bookmarkEnd w:id="41"/>
     </w:p>
     <w:p>
@@ -13763,8 +13763,8 @@
         <w:br w:type="page"/>
       </w:r>
     </w:p>
-    <w:bookmarkStart w:id="48" w:name="_Toc190455126" w:displacedByCustomXml="next"/>
-    <w:bookmarkStart w:id="49" w:name="_Toc186131173" w:displacedByCustomXml="next"/>
+    <w:bookmarkStart w:id="48" w:name="_Toc186131173" w:displacedByCustomXml="next"/>
+    <w:bookmarkStart w:id="49" w:name="_Toc190455126" w:displacedByCustomXml="next"/>
     <w:sdt>
       <w:sdtPr>
         <w:rPr>
@@ -13779,6 +13779,12 @@
           <w:docPartUnique/>
         </w:docPartObj>
       </w:sdtPr>
+      <w:sdtEndPr>
+        <w:rPr>
+          <w:sz w:val="24"/>
+          <w:szCs w:val="24"/>
+        </w:rPr>
+      </w:sdtEndPr>
       <w:sdtContent>
         <w:p>
           <w:pPr>
@@ -13799,6 +13805,12 @@
             <w:id w:val="-573587230"/>
             <w:bibliography/>
           </w:sdtPr>
+          <w:sdtEndPr>
+            <w:rPr>
+              <w:sz w:val="24"/>
+              <w:szCs w:val="24"/>
+            </w:rPr>
+          </w:sdtEndPr>
           <w:sdtContent>
             <w:p>
               <w:pPr>
@@ -13878,6 +13890,45 @@
                   <w:sz w:val="24"/>
                   <w:szCs w:val="24"/>
                 </w:rPr>
+                <w:t xml:space="preserve">Fiverr. (2010). </w:t>
+              </w:r>
+              <w:r>
+                <w:rPr>
+                  <w:i/>
+                  <w:iCs/>
+                  <w:noProof/>
+                  <w:sz w:val="24"/>
+                  <w:szCs w:val="24"/>
+                </w:rPr>
+                <w:t>Fiverr</w:t>
+              </w:r>
+              <w:r>
+                <w:rPr>
+                  <w:noProof/>
+                  <w:sz w:val="24"/>
+                  <w:szCs w:val="24"/>
+                </w:rPr>
+                <w:t>. Retrieved from Fiverr.com: https://www.fiverr.com/</w:t>
+              </w:r>
+            </w:p>
+            <w:p>
+              <w:pPr>
+                <w:pStyle w:val="Bibliography"/>
+                <w:spacing w:line="360" w:lineRule="auto"/>
+                <w:ind w:left="720" w:hanging="720"/>
+                <w:jc w:val="both"/>
+                <w:rPr>
+                  <w:noProof/>
+                  <w:sz w:val="24"/>
+                  <w:szCs w:val="24"/>
+                </w:rPr>
+              </w:pPr>
+              <w:r>
+                <w:rPr>
+                  <w:noProof/>
+                  <w:sz w:val="24"/>
+                  <w:szCs w:val="24"/>
+                </w:rPr>
                 <w:t xml:space="preserve">interquality. (2024). </w:t>
               </w:r>
               <w:r>
@@ -13901,8 +13952,51 @@
             </w:p>
             <w:p>
               <w:pPr>
+                <w:pStyle w:val="Bibliography"/>
+                <w:spacing w:line="360" w:lineRule="auto"/>
+                <w:ind w:left="720" w:hanging="720"/>
+                <w:jc w:val="both"/>
+                <w:rPr>
+                  <w:noProof/>
+                  <w:sz w:val="24"/>
+                  <w:szCs w:val="24"/>
+                </w:rPr>
+              </w:pPr>
+              <w:r>
+                <w:rPr>
+                  <w:noProof/>
+                  <w:sz w:val="24"/>
+                  <w:szCs w:val="24"/>
+                </w:rPr>
+                <w:t xml:space="preserve">OnlineKaam. (2021). </w:t>
+              </w:r>
+              <w:r>
+                <w:rPr>
+                  <w:i/>
+                  <w:iCs/>
+                  <w:noProof/>
+                  <w:sz w:val="24"/>
+                  <w:szCs w:val="24"/>
+                </w:rPr>
+                <w:t>OnlineKaam</w:t>
+              </w:r>
+              <w:r>
+                <w:rPr>
+                  <w:noProof/>
+                  <w:sz w:val="24"/>
+                  <w:szCs w:val="24"/>
+                </w:rPr>
+                <w:t>. Retrieved from OnlineKaam.com: https://onlinekaam.com/</w:t>
+              </w:r>
+            </w:p>
+            <w:p>
+              <w:pPr>
                 <w:spacing w:line="360" w:lineRule="auto"/>
                 <w:jc w:val="both"/>
+                <w:rPr>
+                  <w:sz w:val="24"/>
+                  <w:szCs w:val="24"/>
+                </w:rPr>
               </w:pPr>
               <w:r>
                 <w:rPr>
@@ -13919,12 +14013,6 @@
         </w:sdt>
       </w:sdtContent>
     </w:sdt>
-    <w:p>
-      <w:pPr>
-        <w:pStyle w:val="BodyText"/>
-        <w:spacing w:before="240" w:after="240" w:line="360" w:lineRule="auto"/>
-      </w:pPr>
-    </w:p>
     <w:sectPr>
       <w:pgSz w:w="11910" w:h="16840"/>
       <w:pgMar w:top="1440" w:right="1440" w:bottom="1440" w:left="2160" w:header="0" w:footer="1343" w:gutter="0"/>
@@ -20973,9 +21061,11 @@
   <w:rsids>
     <w:rsidRoot w:val="0086199D"/>
     <w:rsid w:val="00064303"/>
+    <w:rsid w:val="00130C6F"/>
     <w:rsid w:val="00493251"/>
     <w:rsid w:val="004A3C74"/>
     <w:rsid w:val="00617C9B"/>
+    <w:rsid w:val="00732D98"/>
     <w:rsid w:val="007F07CC"/>
     <w:rsid w:val="0086199D"/>
     <w:rsid w:val="00BC69B4"/>
@@ -21778,11 +21868,66 @@
     <b:URL>https://interqualitybg.com/en/resources/scrum-and-agile-resources/agile-methodology</b:URL>
     <b:RefOrder>2</b:RefOrder>
   </b:Source>
+  <b:Source>
+    <b:Tag>Fiv</b:Tag>
+    <b:SourceType>InternetSite</b:SourceType>
+    <b:Guid>{65475613-5EE0-4A0C-815D-C345EEACB1BD}</b:Guid>
+    <b:Title>Fiverr</b:Title>
+    <b:Author>
+      <b:Author>
+        <b:NameList>
+          <b:Person>
+            <b:Last>Fiverr</b:Last>
+          </b:Person>
+        </b:NameList>
+      </b:Author>
+    </b:Author>
+    <b:URL>https://www.fiverr.com/</b:URL>
+    <b:RefOrder>3</b:RefOrder>
+  </b:Source>
+  <b:Source>
+    <b:Tag>Fiv10</b:Tag>
+    <b:SourceType>InternetSite</b:SourceType>
+    <b:Guid>{1C5C5AB3-64AA-4A24-8AC1-2A2AF0DE650A}</b:Guid>
+    <b:Author>
+      <b:Author>
+        <b:NameList>
+          <b:Person>
+            <b:Last>Fiverr</b:Last>
+          </b:Person>
+        </b:NameList>
+      </b:Author>
+    </b:Author>
+    <b:Title>Fiverr</b:Title>
+    <b:InternetSiteTitle>Fiverr.com</b:InternetSiteTitle>
+    <b:Year>2010</b:Year>
+    <b:URL>https://www.fiverr.com/</b:URL>
+    <b:RefOrder>4</b:RefOrder>
+  </b:Source>
+  <b:Source>
+    <b:Tag>Onl21</b:Tag>
+    <b:SourceType>InternetSite</b:SourceType>
+    <b:Guid>{2AC279D1-3DE3-4B7A-BC20-86C3F9C2A89B}</b:Guid>
+    <b:Author>
+      <b:Author>
+        <b:NameList>
+          <b:Person>
+            <b:Last>OnlineKaam</b:Last>
+          </b:Person>
+        </b:NameList>
+      </b:Author>
+    </b:Author>
+    <b:Title>OnlineKaam</b:Title>
+    <b:InternetSiteTitle>OnlineKaam.com</b:InternetSiteTitle>
+    <b:Year>2021</b:Year>
+    <b:URL>https://onlinekaam.com/</b:URL>
+    <b:RefOrder>5</b:RefOrder>
+  </b:Source>
 </b:Sources>
 </file>
 
 <file path=customXml/itemProps1.xml><?xml version="1.0" encoding="utf-8"?>
-<ds:datastoreItem xmlns:ds="http://schemas.openxmlformats.org/officeDocument/2006/customXml" ds:itemID="{7703EA68-A67D-41A3-8999-62F367EFA6C4}">
+<ds:datastoreItem xmlns:ds="http://schemas.openxmlformats.org/officeDocument/2006/customXml" ds:itemID="{E214D52A-DF61-4035-9E9D-36F5B12948A0}">
   <ds:schemaRefs>
     <ds:schemaRef ds:uri="http://schemas.openxmlformats.org/officeDocument/2006/bibliography"/>
   </ds:schemaRefs>

</xml_diff>

<commit_message>
edit: pptx and docs
</commit_message>
<xml_diff>
--- a/Documentation/freelancing platform-mid-term.docx
+++ b/Documentation/freelancing platform-mid-term.docx
@@ -5693,18 +5693,21 @@
       <w:r>
         <w:rPr>
           <w:sz w:val="24"/>
+          <w:szCs w:val="24"/>
         </w:rPr>
         <w:fldChar w:fldCharType="begin"/>
       </w:r>
       <w:r>
         <w:rPr>
           <w:sz w:val="24"/>
+          <w:szCs w:val="24"/>
         </w:rPr>
         <w:instrText xml:space="preserve"> TOC \h \z \c "Table" </w:instrText>
       </w:r>
       <w:r>
         <w:rPr>
           <w:sz w:val="24"/>
+          <w:szCs w:val="24"/>
         </w:rPr>
         <w:fldChar w:fldCharType="separate"/>
       </w:r>
@@ -5713,6 +5716,8 @@
           <w:rPr>
             <w:rStyle w:val="Hyperlink"/>
             <w:noProof/>
+            <w:sz w:val="24"/>
+            <w:szCs w:val="24"/>
           </w:rPr>
           <w:t>Table 6</w:t>
         </w:r>
@@ -5720,6 +5725,8 @@
           <w:rPr>
             <w:rStyle w:val="Hyperlink"/>
             <w:noProof/>
+            <w:sz w:val="24"/>
+            <w:szCs w:val="24"/>
           </w:rPr>
           <w:noBreakHyphen/>
           <w:t>1:Requirement Matrix</w:t>
@@ -5728,6 +5735,8 @@
           <w:rPr>
             <w:noProof/>
             <w:webHidden/>
+            <w:sz w:val="24"/>
+            <w:szCs w:val="24"/>
           </w:rPr>
           <w:tab/>
         </w:r>
@@ -5735,6 +5744,8 @@
           <w:rPr>
             <w:noProof/>
             <w:webHidden/>
+            <w:sz w:val="24"/>
+            <w:szCs w:val="24"/>
           </w:rPr>
           <w:fldChar w:fldCharType="begin"/>
         </w:r>
@@ -5742,6 +5753,8 @@
           <w:rPr>
             <w:noProof/>
             <w:webHidden/>
+            <w:sz w:val="24"/>
+            <w:szCs w:val="24"/>
           </w:rPr>
           <w:instrText xml:space="preserve"> PAGEREF _Toc190370636 \h </w:instrText>
         </w:r>
@@ -5749,12 +5762,16 @@
           <w:rPr>
             <w:noProof/>
             <w:webHidden/>
+            <w:sz w:val="24"/>
+            <w:szCs w:val="24"/>
           </w:rPr>
         </w:r>
         <w:r>
           <w:rPr>
             <w:noProof/>
             <w:webHidden/>
+            <w:sz w:val="24"/>
+            <w:szCs w:val="24"/>
           </w:rPr>
           <w:fldChar w:fldCharType="separate"/>
         </w:r>
@@ -5762,6 +5779,8 @@
           <w:rPr>
             <w:noProof/>
             <w:webHidden/>
+            <w:sz w:val="24"/>
+            <w:szCs w:val="24"/>
           </w:rPr>
           <w:t>10</w:t>
         </w:r>
@@ -5769,6 +5788,8 @@
           <w:rPr>
             <w:noProof/>
             <w:webHidden/>
+            <w:sz w:val="24"/>
+            <w:szCs w:val="24"/>
           </w:rPr>
           <w:fldChar w:fldCharType="end"/>
         </w:r>
@@ -5795,6 +5816,8 @@
           <w:rPr>
             <w:rStyle w:val="Hyperlink"/>
             <w:noProof/>
+            <w:sz w:val="24"/>
+            <w:szCs w:val="24"/>
           </w:rPr>
           <w:t>Table 9</w:t>
         </w:r>
@@ -5802,6 +5825,8 @@
           <w:rPr>
             <w:rStyle w:val="Hyperlink"/>
             <w:noProof/>
+            <w:sz w:val="24"/>
+            <w:szCs w:val="24"/>
           </w:rPr>
           <w:noBreakHyphen/>
           <w:t>1: Table of Work Assignment</w:t>
@@ -5810,6 +5835,8 @@
           <w:rPr>
             <w:noProof/>
             <w:webHidden/>
+            <w:sz w:val="24"/>
+            <w:szCs w:val="24"/>
           </w:rPr>
           <w:tab/>
         </w:r>
@@ -5817,6 +5844,8 @@
           <w:rPr>
             <w:noProof/>
             <w:webHidden/>
+            <w:sz w:val="24"/>
+            <w:szCs w:val="24"/>
           </w:rPr>
           <w:fldChar w:fldCharType="begin"/>
         </w:r>
@@ -5824,6 +5853,8 @@
           <w:rPr>
             <w:noProof/>
             <w:webHidden/>
+            <w:sz w:val="24"/>
+            <w:szCs w:val="24"/>
           </w:rPr>
           <w:instrText xml:space="preserve"> PAGEREF _Toc190370637 \h </w:instrText>
         </w:r>
@@ -5831,12 +5862,16 @@
           <w:rPr>
             <w:noProof/>
             <w:webHidden/>
+            <w:sz w:val="24"/>
+            <w:szCs w:val="24"/>
           </w:rPr>
         </w:r>
         <w:r>
           <w:rPr>
             <w:noProof/>
             <w:webHidden/>
+            <w:sz w:val="24"/>
+            <w:szCs w:val="24"/>
           </w:rPr>
           <w:fldChar w:fldCharType="separate"/>
         </w:r>
@@ -5844,6 +5879,8 @@
           <w:rPr>
             <w:noProof/>
             <w:webHidden/>
+            <w:sz w:val="24"/>
+            <w:szCs w:val="24"/>
           </w:rPr>
           <w:t>18</w:t>
         </w:r>
@@ -5851,6 +5888,8 @@
           <w:rPr>
             <w:noProof/>
             <w:webHidden/>
+            <w:sz w:val="24"/>
+            <w:szCs w:val="24"/>
           </w:rPr>
           <w:fldChar w:fldCharType="end"/>
         </w:r>
@@ -5861,6 +5900,7 @@
         <w:spacing w:before="240" w:after="240" w:line="360" w:lineRule="auto"/>
         <w:rPr>
           <w:sz w:val="24"/>
+          <w:szCs w:val="24"/>
         </w:rPr>
         <w:sectPr>
           <w:footerReference w:type="default" r:id="rId9"/>
@@ -5875,6 +5915,7 @@
       <w:r>
         <w:rPr>
           <w:sz w:val="24"/>
+          <w:szCs w:val="24"/>
         </w:rPr>
         <w:fldChar w:fldCharType="end"/>
       </w:r>
@@ -7381,7 +7422,7 @@
           <w:b w:val="0"/>
           <w:sz w:val="24"/>
         </w:rPr>
-        <w:t>Clients</w:t>
+        <w:t>Freelancer</w:t>
       </w:r>
       <w:r>
         <w:rPr>
@@ -7394,7 +7435,19 @@
         <w:rPr>
           <w:sz w:val="24"/>
         </w:rPr>
-        <w:t xml:space="preserve"> Enable clients to post projects with descriptions, budgets, and deadlines.</w:t>
+        <w:t xml:space="preserve"> Enable </w:t>
+      </w:r>
+      <w:r>
+        <w:rPr>
+          <w:sz w:val="24"/>
+        </w:rPr>
+        <w:t>Freelancer</w:t>
+      </w:r>
+      <w:r>
+        <w:rPr>
+          <w:sz w:val="24"/>
+        </w:rPr>
+        <w:t xml:space="preserve"> to post projects with descriptions, budgets, and deadlines.</w:t>
       </w:r>
     </w:p>
     <w:p>
@@ -7434,7 +7487,19 @@
         <w:rPr>
           <w:sz w:val="24"/>
         </w:rPr>
-        <w:t>Integrate secure payment gateways (e.g. Esewa) for transactions.</w:t>
+        <w:t xml:space="preserve">Integrate secure payment </w:t>
+      </w:r>
+      <w:r>
+        <w:rPr>
+          <w:sz w:val="24"/>
+        </w:rPr>
+        <w:t>gateways for</w:t>
+      </w:r>
+      <w:r>
+        <w:rPr>
+          <w:sz w:val="24"/>
+        </w:rPr>
+        <w:t xml:space="preserve"> transactions.</w:t>
       </w:r>
     </w:p>
     <w:p>
@@ -7750,7 +7815,7 @@
       <w:pPr>
         <w:pStyle w:val="BodyText"/>
         <w:numPr>
-          <w:ilvl w:val="0"/>
+          <w:ilvl w:val="2"/>
           <w:numId w:val="25"/>
         </w:numPr>
         <w:spacing w:line="360" w:lineRule="auto"/>
@@ -13763,8 +13828,8 @@
         <w:br w:type="page"/>
       </w:r>
     </w:p>
-    <w:bookmarkStart w:id="48" w:name="_Toc186131173" w:displacedByCustomXml="next"/>
-    <w:bookmarkStart w:id="49" w:name="_Toc190455126" w:displacedByCustomXml="next"/>
+    <w:bookmarkStart w:id="48" w:name="_Toc190455126" w:displacedByCustomXml="next"/>
+    <w:bookmarkStart w:id="49" w:name="_Toc186131173" w:displacedByCustomXml="next"/>
     <w:sdt>
       <w:sdtPr>
         <w:rPr>
@@ -21060,6 +21125,7 @@
   </w:compat>
   <w:rsids>
     <w:rsidRoot w:val="0086199D"/>
+    <w:rsid w:val="00027E81"/>
     <w:rsid w:val="00064303"/>
     <w:rsid w:val="00130C6F"/>
     <w:rsid w:val="00493251"/>
@@ -21070,6 +21136,7 @@
     <w:rsid w:val="0086199D"/>
     <w:rsid w:val="00BC69B4"/>
     <w:rsid w:val="00C0206D"/>
+    <w:rsid w:val="00C12AE2"/>
   </w:rsids>
   <m:mathPr>
     <m:mathFont m:val="Cambria Math"/>

</xml_diff>